<commit_message>
Add receiving ping messages (b"\r") from client
</commit_message>
<xml_diff>
--- a/Assumptions.docx
+++ b/Assumptions.docx
@@ -2481,7 +2481,226 @@
         <w:t xml:space="preserve">1EF </w:t>
       </w:r>
       <w:r>
-        <w:t>– Które kręgle zostały zbite, liczba w zapisie binarnym wygląda111101111, co kolejno oznacza, że zbito kręgiel 9,8,7,6, 4,3,2,1, a kręgla 5 nie zbito</w:t>
+        <w:t xml:space="preserve">– Które kręgle zostały zbite, liczba w zapisie binarnym wygląda111101111, co kolejno oznacza, że zbito kręgiel </w:t>
+      </w:r>
+      <w:r>
+        <w:t>1,2,3,4,6,7,8,9</w:t>
+      </w:r>
+      <w:r>
+        <w:t>, a kręgla 5 nie zbito</w:t>
+      </w:r>
+      <w:r>
+        <w:t>. W przypadku zbieranych jeżeli w pierwszym rzucie zbito np. 4 kręgle i jest 151, a w drugim 3 kręgle to jest zapisane że zbito 1F5</w:t>
+      </w:r>
+    </w:p>
+    <w:p>
+      <w:pPr>
+        <w:pStyle w:val="Akapitzlist"/>
+        <w:ind w:left="2880"/>
+        <w:rPr>
+          <w:color w:val="00B050"/>
+        </w:rPr>
+      </w:pPr>
+      <w:r>
+        <w:rPr>
+          <w:color w:val="00B050"/>
+        </w:rPr>
+        <w:t>Przykład</w:t>
+      </w:r>
+    </w:p>
+    <w:p>
+      <w:pPr>
+        <w:pStyle w:val="Akapitzlist"/>
+        <w:ind w:left="2880"/>
+        <w:rPr>
+          <w:color w:val="00B050"/>
+        </w:rPr>
+      </w:pPr>
+      <w:r>
+        <w:rPr>
+          <w:color w:val="00B050"/>
+        </w:rPr>
+        <w:t>Rzut</w:t>
+      </w:r>
+      <w:r>
+        <w:rPr>
+          <w:color w:val="00B050"/>
+        </w:rPr>
+        <w:tab/>
+      </w:r>
+      <w:proofErr w:type="spellStart"/>
+      <w:r>
+        <w:rPr>
+          <w:color w:val="00B050"/>
+        </w:rPr>
+        <w:t>next</w:t>
+      </w:r>
+      <w:proofErr w:type="spellEnd"/>
+      <w:r>
+        <w:rPr>
+          <w:color w:val="00B050"/>
+        </w:rPr>
+        <w:t xml:space="preserve"> układ</w:t>
+      </w:r>
+      <w:r>
+        <w:rPr>
+          <w:color w:val="00B050"/>
+        </w:rPr>
+        <w:tab/>
+        <w:t>zbite</w:t>
+      </w:r>
+    </w:p>
+    <w:p>
+      <w:pPr>
+        <w:pStyle w:val="Akapitzlist"/>
+        <w:ind w:left="2880"/>
+        <w:rPr>
+          <w:color w:val="00B050"/>
+        </w:rPr>
+      </w:pPr>
+      <w:r>
+        <w:rPr>
+          <w:color w:val="00B050"/>
+        </w:rPr>
+        <w:t>15</w:t>
+      </w:r>
+      <w:r>
+        <w:rPr>
+          <w:color w:val="00B050"/>
+        </w:rPr>
+        <w:tab/>
+        <w:t>000</w:t>
+      </w:r>
+      <w:r>
+        <w:rPr>
+          <w:color w:val="00B050"/>
+        </w:rPr>
+        <w:tab/>
+      </w:r>
+      <w:r>
+        <w:rPr>
+          <w:color w:val="00B050"/>
+        </w:rPr>
+        <w:tab/>
+        <w:t>1D1</w:t>
+      </w:r>
+      <w:r>
+        <w:rPr>
+          <w:color w:val="00B050"/>
+        </w:rPr>
+        <w:tab/>
+      </w:r>
+    </w:p>
+    <w:p>
+      <w:pPr>
+        <w:pStyle w:val="Akapitzlist"/>
+        <w:ind w:left="2880"/>
+        <w:rPr>
+          <w:color w:val="00B050"/>
+        </w:rPr>
+      </w:pPr>
+      <w:r>
+        <w:rPr>
+          <w:color w:val="00B050"/>
+        </w:rPr>
+        <w:t>16</w:t>
+      </w:r>
+      <w:r>
+        <w:rPr>
+          <w:color w:val="00B050"/>
+        </w:rPr>
+        <w:tab/>
+        <w:t>151</w:t>
+      </w:r>
+      <w:r>
+        <w:rPr>
+          <w:color w:val="00B050"/>
+        </w:rPr>
+        <w:tab/>
+      </w:r>
+      <w:r>
+        <w:rPr>
+          <w:color w:val="00B050"/>
+        </w:rPr>
+        <w:tab/>
+        <w:t>151</w:t>
+      </w:r>
+    </w:p>
+    <w:p>
+      <w:pPr>
+        <w:pStyle w:val="Akapitzlist"/>
+        <w:ind w:left="2880"/>
+        <w:rPr>
+          <w:color w:val="00B050"/>
+        </w:rPr>
+      </w:pPr>
+      <w:r>
+        <w:rPr>
+          <w:color w:val="00B050"/>
+        </w:rPr>
+        <w:t>17</w:t>
+      </w:r>
+      <w:r>
+        <w:rPr>
+          <w:color w:val="00B050"/>
+        </w:rPr>
+        <w:tab/>
+        <w:t>1F5</w:t>
+      </w:r>
+      <w:r>
+        <w:rPr>
+          <w:color w:val="00B050"/>
+        </w:rPr>
+        <w:tab/>
+      </w:r>
+      <w:r>
+        <w:rPr>
+          <w:color w:val="00B050"/>
+        </w:rPr>
+        <w:tab/>
+      </w:r>
+      <w:proofErr w:type="spellStart"/>
+      <w:r>
+        <w:rPr>
+          <w:color w:val="00B050"/>
+        </w:rPr>
+        <w:t>1F5</w:t>
+      </w:r>
+      <w:proofErr w:type="spellEnd"/>
+    </w:p>
+    <w:p>
+      <w:pPr>
+        <w:pStyle w:val="Akapitzlist"/>
+        <w:ind w:left="2880"/>
+        <w:rPr>
+          <w:color w:val="00B050"/>
+        </w:rPr>
+      </w:pPr>
+      <w:r>
+        <w:rPr>
+          <w:color w:val="00B050"/>
+        </w:rPr>
+        <w:t>18</w:t>
+      </w:r>
+      <w:r>
+        <w:rPr>
+          <w:color w:val="00B050"/>
+        </w:rPr>
+        <w:tab/>
+        <w:t>000</w:t>
+      </w:r>
+      <w:r>
+        <w:rPr>
+          <w:color w:val="00B050"/>
+        </w:rPr>
+        <w:tab/>
+      </w:r>
+      <w:r>
+        <w:rPr>
+          <w:color w:val="00B050"/>
+        </w:rPr>
+        <w:tab/>
+        <w:t>1FF</w:t>
       </w:r>
     </w:p>
     <w:p>
@@ -2902,6 +3121,7 @@
         <w:rPr>
           <w:color w:val="FF0000"/>
         </w:rPr>
+        <w:lastRenderedPageBreak/>
         <w:t xml:space="preserve">0/1 </w:t>
       </w:r>
       <w:r>
@@ -3113,7 +3333,6 @@
         <w:rPr>
           <w:color w:val="00B050"/>
         </w:rPr>
-        <w:lastRenderedPageBreak/>
         <w:t xml:space="preserve">077 </w:t>
       </w:r>
       <w:r>
@@ -4631,6 +4850,7 @@
         <w:rPr>
           <w:color w:val="00B050"/>
         </w:rPr>
+        <w:lastRenderedPageBreak/>
         <w:t>38</w:t>
       </w:r>
       <w:r>
@@ -4887,7 +5107,678 @@
         <w:rPr>
           <w:color w:val="00B050"/>
         </w:rPr>
+        <w:t>0</w:t>
+      </w:r>
+      <w:r>
+        <w:t xml:space="preserve"> - ??</w:t>
+      </w:r>
+    </w:p>
+    <w:p>
+      <w:pPr>
+        <w:pStyle w:val="Akapitzlist"/>
+        <w:numPr>
+          <w:ilvl w:val="3"/>
+          <w:numId w:val="1"/>
+        </w:numPr>
+      </w:pPr>
+      <w:r>
+        <w:rPr>
+          <w:color w:val="FF0000"/>
+        </w:rPr>
+        <w:t>0/1/4</w:t>
+      </w:r>
+      <w:r>
+        <w:t xml:space="preserve"> - ?? włączony tor:3 zwracał ‘4’, tor:4 zwracał ‘1’</w:t>
+      </w:r>
+    </w:p>
+    <w:p>
+      <w:pPr>
+        <w:pStyle w:val="Akapitzlist"/>
+        <w:numPr>
+          <w:ilvl w:val="3"/>
+          <w:numId w:val="1"/>
+        </w:numPr>
+      </w:pPr>
+      <w:r>
+        <w:rPr>
+          <w:color w:val="00B050"/>
+        </w:rPr>
+        <w:t>FF</w:t>
+      </w:r>
+      <w:r>
+        <w:t>/</w:t>
+      </w:r>
+      <w:r>
+        <w:rPr>
+          <w:color w:val="00B050"/>
+        </w:rPr>
+        <w:t>38</w:t>
+      </w:r>
+      <w:r>
+        <w:t xml:space="preserve"> - ??</w:t>
+      </w:r>
+    </w:p>
+    <w:p>
+      <w:pPr>
+        <w:pStyle w:val="Akapitzlist"/>
+        <w:numPr>
+          <w:ilvl w:val="3"/>
+          <w:numId w:val="1"/>
+        </w:numPr>
+      </w:pPr>
+      <w:r>
+        <w:rPr>
+          <w:color w:val="FF0000"/>
+        </w:rPr>
+        <w:t>F2</w:t>
+      </w:r>
+      <w:r>
+        <w:t xml:space="preserve"> – suma kontrolna</w:t>
+      </w:r>
+    </w:p>
+    <w:p>
+      <w:pPr>
+        <w:pStyle w:val="Akapitzlist"/>
+        <w:numPr>
+          <w:ilvl w:val="0"/>
+          <w:numId w:val="1"/>
+        </w:numPr>
+      </w:pPr>
+      <w:r>
+        <w:t>Struktura danych (skompresowana wiedza)</w:t>
+      </w:r>
+    </w:p>
+    <w:p>
+      <w:pPr>
+        <w:pStyle w:val="Akapitzlist"/>
+        <w:numPr>
+          <w:ilvl w:val="1"/>
+          <w:numId w:val="1"/>
+        </w:numPr>
+      </w:pPr>
+      <w:proofErr w:type="spellStart"/>
+      <w:r>
+        <w:t>Pirwsze</w:t>
+      </w:r>
+      <w:proofErr w:type="spellEnd"/>
+      <w:r>
+        <w:t xml:space="preserve"> 2 bajty – adresat</w:t>
+      </w:r>
+    </w:p>
+    <w:p>
+      <w:pPr>
+        <w:pStyle w:val="Akapitzlist"/>
+        <w:numPr>
+          <w:ilvl w:val="1"/>
+          <w:numId w:val="1"/>
+        </w:numPr>
+      </w:pPr>
+      <w:r>
+        <w:t>Drugie 2 bajty – nadawca</w:t>
+      </w:r>
+    </w:p>
+    <w:p>
+      <w:pPr>
+        <w:pStyle w:val="Akapitzlist"/>
+        <w:numPr>
+          <w:ilvl w:val="1"/>
+          <w:numId w:val="1"/>
+        </w:numPr>
+      </w:pPr>
+      <w:r>
+        <w:t>5 bajt:</w:t>
+      </w:r>
+    </w:p>
+    <w:p>
+      <w:pPr>
+        <w:pStyle w:val="Akapitzlist"/>
+        <w:numPr>
+          <w:ilvl w:val="2"/>
+          <w:numId w:val="1"/>
+        </w:numPr>
+      </w:pPr>
+      <w:r>
+        <w:t xml:space="preserve">Brak, bo wiadomość ma 6 bajtów – </w:t>
+      </w:r>
+      <w:proofErr w:type="spellStart"/>
+      <w:r>
+        <w:t>heartbeat</w:t>
+      </w:r>
+      <w:proofErr w:type="spellEnd"/>
+      <w:r>
+        <w:t xml:space="preserve"> (potwierdzenie otrzymania (?), prośba o wysłanie(?) [raczej pierwsze])</w:t>
+      </w:r>
+    </w:p>
+    <w:p>
+      <w:pPr>
+        <w:pStyle w:val="Akapitzlist"/>
+        <w:numPr>
+          <w:ilvl w:val="2"/>
+          <w:numId w:val="1"/>
+        </w:numPr>
+      </w:pPr>
+      <w:r>
+        <w:t>M – ustawienie danych na wydruku</w:t>
+      </w:r>
+    </w:p>
+    <w:p>
+      <w:pPr>
+        <w:pStyle w:val="Akapitzlist"/>
+        <w:numPr>
+          <w:ilvl w:val="3"/>
+          <w:numId w:val="1"/>
+        </w:numPr>
+      </w:pPr>
+      <w:r>
+        <w:t>6 bajt</w:t>
+      </w:r>
+    </w:p>
+    <w:p>
+      <w:pPr>
+        <w:pStyle w:val="Akapitzlist"/>
+        <w:numPr>
+          <w:ilvl w:val="4"/>
+          <w:numId w:val="1"/>
+        </w:numPr>
+      </w:pPr>
+      <w:r>
+        <w:t xml:space="preserve">S – </w:t>
+      </w:r>
+      <w:proofErr w:type="spellStart"/>
+      <w:r>
+        <w:t>surname</w:t>
+      </w:r>
+      <w:proofErr w:type="spellEnd"/>
+      <w:r>
+        <w:t xml:space="preserve"> (?) nazwa gracza</w:t>
+      </w:r>
+    </w:p>
+    <w:p>
+      <w:pPr>
+        <w:pStyle w:val="Akapitzlist"/>
+        <w:numPr>
+          <w:ilvl w:val="5"/>
+          <w:numId w:val="1"/>
+        </w:numPr>
+      </w:pPr>
+      <w:r>
+        <w:t>Następnie nazwa graca</w:t>
+      </w:r>
+    </w:p>
+    <w:p>
+      <w:pPr>
+        <w:pStyle w:val="Akapitzlist"/>
+        <w:numPr>
+          <w:ilvl w:val="4"/>
+          <w:numId w:val="1"/>
+        </w:numPr>
+      </w:pPr>
+      <w:r>
+        <w:t xml:space="preserve">D – </w:t>
+      </w:r>
+      <w:proofErr w:type="spellStart"/>
+      <w:r>
+        <w:t>date</w:t>
+      </w:r>
+      <w:proofErr w:type="spellEnd"/>
+      <w:r>
+        <w:t xml:space="preserve"> (?) data</w:t>
+      </w:r>
+    </w:p>
+    <w:p>
+      <w:pPr>
+        <w:pStyle w:val="Akapitzlist"/>
+        <w:numPr>
+          <w:ilvl w:val="5"/>
+          <w:numId w:val="1"/>
+        </w:numPr>
+      </w:pPr>
+      <w:r>
+        <w:t>Następnie data</w:t>
+      </w:r>
+    </w:p>
+    <w:p>
+      <w:pPr>
+        <w:pStyle w:val="Akapitzlist"/>
+        <w:numPr>
+          <w:ilvl w:val="2"/>
+          <w:numId w:val="1"/>
+        </w:numPr>
+      </w:pPr>
+      <w:r>
+        <w:t xml:space="preserve">E – </w:t>
+      </w:r>
+      <w:proofErr w:type="spellStart"/>
+      <w:r>
+        <w:t>właczenie</w:t>
+      </w:r>
+      <w:proofErr w:type="spellEnd"/>
+      <w:r>
+        <w:t xml:space="preserve"> komunikacji (?)</w:t>
+      </w:r>
+      <w:r>
+        <w:t xml:space="preserve"> [Tor  </w:t>
+      </w:r>
+      <w:proofErr w:type="spellStart"/>
+      <w:r>
+        <w:t>ZAł</w:t>
+      </w:r>
+      <w:proofErr w:type="spellEnd"/>
+      <w:r>
+        <w:t>]</w:t>
+      </w:r>
+      <w:r>
+        <w:t>, włączenie drukarki (?)</w:t>
+      </w:r>
+      <w:r>
+        <w:t xml:space="preserve"> [Tor Wył]</w:t>
+      </w:r>
+    </w:p>
+    <w:p>
+      <w:pPr>
+        <w:pStyle w:val="Akapitzlist"/>
+        <w:numPr>
+          <w:ilvl w:val="3"/>
+          <w:numId w:val="1"/>
+        </w:numPr>
+      </w:pPr>
+      <w:r>
+        <w:t>6 bajt</w:t>
+      </w:r>
+    </w:p>
+    <w:p>
+      <w:pPr>
+        <w:pStyle w:val="Akapitzlist"/>
+        <w:numPr>
+          <w:ilvl w:val="4"/>
+          <w:numId w:val="1"/>
+        </w:numPr>
+      </w:pPr>
+      <w:r>
+        <w:t>1 – włączenie</w:t>
+      </w:r>
+    </w:p>
+    <w:p>
+      <w:pPr>
+        <w:pStyle w:val="Akapitzlist"/>
+        <w:numPr>
+          <w:ilvl w:val="4"/>
+          <w:numId w:val="1"/>
+        </w:numPr>
+      </w:pPr>
+      <w:r>
+        <w:t>0 – wyłącznie</w:t>
+      </w:r>
+    </w:p>
+    <w:p>
+      <w:pPr>
+        <w:pStyle w:val="Akapitzlist"/>
+        <w:numPr>
+          <w:ilvl w:val="2"/>
+          <w:numId w:val="1"/>
+        </w:numPr>
+      </w:pPr>
+      <w:r>
+        <w:t>S – pytanie czy możliwa jest komunikacja z torem (?)</w:t>
+      </w:r>
+    </w:p>
+    <w:p>
+      <w:pPr>
+        <w:pStyle w:val="Akapitzlist"/>
+        <w:numPr>
+          <w:ilvl w:val="2"/>
+          <w:numId w:val="1"/>
+        </w:numPr>
+      </w:pPr>
+      <w:r>
+        <w:t>G – ustawienie żółtej kartki</w:t>
+      </w:r>
+    </w:p>
+    <w:p>
+      <w:pPr>
+        <w:pStyle w:val="Akapitzlist"/>
+        <w:numPr>
+          <w:ilvl w:val="2"/>
+          <w:numId w:val="1"/>
+        </w:numPr>
+      </w:pPr>
+      <w:r>
+        <w:t>H – ustawienie żółto-</w:t>
+      </w:r>
+      <w:proofErr w:type="spellStart"/>
+      <w:r>
+        <w:t>czzerwonej</w:t>
+      </w:r>
+      <w:proofErr w:type="spellEnd"/>
+      <w:r>
+        <w:t xml:space="preserve"> kartki</w:t>
+      </w:r>
+    </w:p>
+    <w:p>
+      <w:pPr>
+        <w:pStyle w:val="Akapitzlist"/>
+        <w:numPr>
+          <w:ilvl w:val="2"/>
+          <w:numId w:val="1"/>
+        </w:numPr>
+      </w:pPr>
+      <w:r>
+        <w:t>L – usunięcie kartki</w:t>
+      </w:r>
+    </w:p>
+    <w:p>
+      <w:pPr>
+        <w:pStyle w:val="Akapitzlist"/>
+        <w:numPr>
+          <w:ilvl w:val="2"/>
+          <w:numId w:val="1"/>
+        </w:numPr>
+      </w:pPr>
+      <w:r>
+        <w:t>T – sterowanie z wirtualnego ‘pulpitu’</w:t>
+      </w:r>
+    </w:p>
+    <w:p>
+      <w:pPr>
+        <w:pStyle w:val="Akapitzlist"/>
+        <w:numPr>
+          <w:ilvl w:val="3"/>
+          <w:numId w:val="1"/>
+        </w:numPr>
+      </w:pPr>
+      <w:r>
+        <w:t>Bajty 6,7</w:t>
+      </w:r>
+    </w:p>
+    <w:p>
+      <w:pPr>
+        <w:pStyle w:val="Akapitzlist"/>
+        <w:numPr>
+          <w:ilvl w:val="4"/>
+          <w:numId w:val="1"/>
+        </w:numPr>
+      </w:pPr>
+      <w:r>
+        <w:t>14 – czas stop</w:t>
+      </w:r>
+    </w:p>
+    <w:p>
+      <w:pPr>
+        <w:pStyle w:val="Akapitzlist"/>
+        <w:numPr>
+          <w:ilvl w:val="4"/>
+          <w:numId w:val="1"/>
+        </w:numPr>
+      </w:pPr>
+      <w:r>
+        <w:t>24 – ENTER – czas start</w:t>
+      </w:r>
+    </w:p>
+    <w:p>
+      <w:pPr>
+        <w:pStyle w:val="Akapitzlist"/>
+        <w:numPr>
+          <w:ilvl w:val="4"/>
+          <w:numId w:val="1"/>
+        </w:numPr>
+      </w:pPr>
+      <w:r>
+        <w:t>41 – podnieś</w:t>
+      </w:r>
+    </w:p>
+    <w:p>
+      <w:pPr>
+        <w:pStyle w:val="Akapitzlist"/>
+        <w:numPr>
+          <w:ilvl w:val="4"/>
+          <w:numId w:val="1"/>
+        </w:numPr>
+      </w:pPr>
+      <w:r>
+        <w:t>40 - STOP</w:t>
+      </w:r>
+    </w:p>
+    <w:p>
+      <w:pPr>
+        <w:pStyle w:val="Akapitzlist"/>
+        <w:numPr>
+          <w:ilvl w:val="2"/>
+          <w:numId w:val="1"/>
+        </w:numPr>
+      </w:pPr>
+      <w:r>
+        <w:t>P – ustawienie próbnych</w:t>
+      </w:r>
+    </w:p>
+    <w:p>
+      <w:pPr>
+        <w:pStyle w:val="Akapitzlist"/>
+        <w:numPr>
+          <w:ilvl w:val="3"/>
+          <w:numId w:val="1"/>
+        </w:numPr>
+      </w:pPr>
+      <w:r>
+        <w:t>Bajty 6,7,8 – ilość rzutów w próbnych</w:t>
+      </w:r>
+    </w:p>
+    <w:p>
+      <w:pPr>
+        <w:pStyle w:val="Akapitzlist"/>
+        <w:numPr>
+          <w:ilvl w:val="3"/>
+          <w:numId w:val="1"/>
+        </w:numPr>
+      </w:pPr>
+      <w:r>
+        <w:t>Bajty 9,10,11 – czas próbnych</w:t>
+      </w:r>
+    </w:p>
+    <w:p>
+      <w:pPr>
+        <w:pStyle w:val="Akapitzlist"/>
+        <w:numPr>
+          <w:ilvl w:val="3"/>
+          <w:numId w:val="1"/>
+        </w:numPr>
+        <w:rPr>
+          <w:highlight w:val="yellow"/>
+        </w:rPr>
+      </w:pPr>
+      <w:r>
+        <w:rPr>
+          <w:highlight w:val="yellow"/>
+        </w:rPr>
+        <w:t>Bajt 12 – (?????)</w:t>
+      </w:r>
+      <w:r>
+        <w:rPr>
+          <w:highlight w:val="yellow"/>
+        </w:rPr>
+        <w:t xml:space="preserve"> może włączenie/wyłączenie drukarki?</w:t>
+      </w:r>
+    </w:p>
+    <w:p>
+      <w:pPr>
+        <w:pStyle w:val="Akapitzlist"/>
+        <w:numPr>
+          <w:ilvl w:val="2"/>
+          <w:numId w:val="1"/>
+        </w:numPr>
+      </w:pPr>
+      <w:r>
+        <w:t xml:space="preserve">i – informacja o statusie </w:t>
+      </w:r>
+      <w:proofErr w:type="spellStart"/>
+      <w:r>
+        <w:t>meczówki</w:t>
+      </w:r>
+      <w:proofErr w:type="spellEnd"/>
+    </w:p>
+    <w:p>
+      <w:pPr>
+        <w:pStyle w:val="Akapitzlist"/>
+        <w:numPr>
+          <w:ilvl w:val="3"/>
+          <w:numId w:val="1"/>
+        </w:numPr>
+      </w:pPr>
+      <w:r>
+        <w:t>6 bajt</w:t>
+      </w:r>
+    </w:p>
+    <w:p>
+      <w:pPr>
+        <w:pStyle w:val="Akapitzlist"/>
+        <w:numPr>
+          <w:ilvl w:val="4"/>
+          <w:numId w:val="1"/>
+        </w:numPr>
+      </w:pPr>
+      <w:r>
+        <w:t xml:space="preserve">0 – zakończono </w:t>
+      </w:r>
+      <w:proofErr w:type="spellStart"/>
+      <w:r>
+        <w:t>mecówkę</w:t>
+      </w:r>
+      <w:proofErr w:type="spellEnd"/>
+      <w:r>
+        <w:t xml:space="preserve"> (koniec czasu / koniec rzutów)</w:t>
+      </w:r>
+    </w:p>
+    <w:p>
+      <w:pPr>
+        <w:pStyle w:val="Akapitzlist"/>
+        <w:numPr>
+          <w:ilvl w:val="4"/>
+          <w:numId w:val="1"/>
+        </w:numPr>
+      </w:pPr>
+      <w:r>
+        <w:t xml:space="preserve">1 – ustawiono </w:t>
+      </w:r>
+      <w:proofErr w:type="spellStart"/>
+      <w:r>
+        <w:t>meczówkę</w:t>
+      </w:r>
+      <w:proofErr w:type="spellEnd"/>
+    </w:p>
+    <w:p>
+      <w:pPr>
+        <w:pStyle w:val="Akapitzlist"/>
+        <w:numPr>
+          <w:ilvl w:val="2"/>
+          <w:numId w:val="1"/>
+        </w:numPr>
+      </w:pPr>
+      <w:r>
+        <w:t>p – informacja o statusie próbnych</w:t>
+      </w:r>
+    </w:p>
+    <w:p>
+      <w:pPr>
+        <w:pStyle w:val="Akapitzlist"/>
+        <w:numPr>
+          <w:ilvl w:val="3"/>
+          <w:numId w:val="1"/>
+        </w:numPr>
+      </w:pPr>
+      <w:r>
+        <w:t>6 bajt</w:t>
+      </w:r>
+    </w:p>
+    <w:p>
+      <w:pPr>
+        <w:pStyle w:val="Akapitzlist"/>
+        <w:numPr>
+          <w:ilvl w:val="4"/>
+          <w:numId w:val="1"/>
+        </w:numPr>
+      </w:pPr>
+      <w:r>
+        <w:t>0 – zakończenie próbnych (koniec czasu lub rzutów)</w:t>
+      </w:r>
+    </w:p>
+    <w:p>
+      <w:pPr>
+        <w:pStyle w:val="Akapitzlist"/>
+        <w:numPr>
+          <w:ilvl w:val="4"/>
+          <w:numId w:val="1"/>
+        </w:numPr>
+      </w:pPr>
+      <w:r>
         <w:lastRenderedPageBreak/>
+        <w:t xml:space="preserve">1 – ustawienie próbnych  </w:t>
+      </w:r>
+    </w:p>
+    <w:p>
+      <w:pPr>
+        <w:pStyle w:val="Akapitzlist"/>
+        <w:numPr>
+          <w:ilvl w:val="2"/>
+          <w:numId w:val="1"/>
+        </w:numPr>
+      </w:pPr>
+      <w:r>
+        <w:t>s – informacja o stanie połączenia</w:t>
+      </w:r>
+    </w:p>
+    <w:p>
+      <w:pPr>
+        <w:pStyle w:val="Akapitzlist"/>
+        <w:numPr>
+          <w:ilvl w:val="3"/>
+          <w:numId w:val="1"/>
+        </w:numPr>
+      </w:pPr>
+      <w:r>
+        <w:t>6 bajt</w:t>
+      </w:r>
+    </w:p>
+    <w:p>
+      <w:pPr>
+        <w:pStyle w:val="Akapitzlist"/>
+        <w:numPr>
+          <w:ilvl w:val="4"/>
+          <w:numId w:val="1"/>
+        </w:numPr>
+      </w:pPr>
+      <w:r>
+        <w:t>0 – tor wyłączony</w:t>
+      </w:r>
+    </w:p>
+    <w:p>
+      <w:pPr>
+        <w:pStyle w:val="Akapitzlist"/>
+        <w:numPr>
+          <w:ilvl w:val="4"/>
+          <w:numId w:val="1"/>
+        </w:numPr>
+      </w:pPr>
+      <w:r>
+        <w:t>1 – tor włączony</w:t>
+      </w:r>
+    </w:p>
+    <w:p>
+      <w:pPr>
+        <w:pStyle w:val="Akapitzlist"/>
+        <w:numPr>
+          <w:ilvl w:val="3"/>
+          <w:numId w:val="1"/>
+        </w:numPr>
+      </w:pPr>
+      <w:r>
+        <w:t>7,8</w:t>
+      </w:r>
+      <w:r>
+        <w:t>,9</w:t>
+      </w:r>
+      <w:r>
+        <w:t xml:space="preserve"> – 00</w:t>
+      </w:r>
+      <w:r>
         <w:t>0</w:t>
       </w:r>
       <w:r>
@@ -4903,703 +5794,88 @@
         </w:numPr>
       </w:pPr>
       <w:r>
-        <w:rPr>
-          <w:color w:val="FF0000"/>
-        </w:rPr>
-        <w:t>0/1/4</w:t>
-      </w:r>
-      <w:r>
-        <w:t xml:space="preserve"> - ?? włączony tor:3 zwracał ‘4’, tor:4 zwracał ‘1’</w:t>
-      </w:r>
-    </w:p>
-    <w:p>
-      <w:pPr>
-        <w:pStyle w:val="Akapitzlist"/>
-        <w:numPr>
-          <w:ilvl w:val="3"/>
-          <w:numId w:val="1"/>
-        </w:numPr>
-      </w:pPr>
-      <w:r>
-        <w:rPr>
-          <w:color w:val="00B050"/>
-        </w:rPr>
-        <w:t>FF</w:t>
-      </w:r>
-      <w:r>
-        <w:t>/</w:t>
-      </w:r>
-      <w:r>
-        <w:rPr>
-          <w:color w:val="00B050"/>
-        </w:rPr>
-        <w:t>38</w:t>
+        <w:t>10</w:t>
+      </w:r>
+      <w:r>
+        <w:t xml:space="preserve"> – 0/1 - ?? – w </w:t>
+      </w:r>
+      <w:proofErr w:type="spellStart"/>
+      <w:r>
+        <w:t>SK_Start_polonia</w:t>
+      </w:r>
+      <w:proofErr w:type="spellEnd"/>
+      <w:r>
+        <w:t xml:space="preserve"> na torze 3 było kilka razy ‘1’, reszta razy było ‘0’</w:t>
+      </w:r>
+    </w:p>
+    <w:p>
+      <w:pPr>
+        <w:pStyle w:val="Akapitzlist"/>
+        <w:numPr>
+          <w:ilvl w:val="3"/>
+          <w:numId w:val="1"/>
+        </w:numPr>
+      </w:pPr>
+      <w:r>
+        <w:t>12 – 0/1/4 - ?? - włączony tor:3 zwracał ‘4’, tor:4 zwracał ‘1’</w:t>
+      </w:r>
+      <w:r>
+        <w:t xml:space="preserve">; </w:t>
+      </w:r>
+      <w:r>
+        <w:t xml:space="preserve">w </w:t>
+      </w:r>
+      <w:proofErr w:type="spellStart"/>
+      <w:r>
+        <w:t>SK_Start_polonia</w:t>
+      </w:r>
+      <w:proofErr w:type="spellEnd"/>
+      <w:r>
+        <w:t xml:space="preserve"> było albo „</w:t>
+      </w:r>
+      <w:r>
+        <w:t>0</w:t>
+      </w:r>
+      <w:r>
+        <w:t>” albo „</w:t>
+      </w:r>
+      <w:r>
+        <w:t>1</w:t>
+      </w:r>
+      <w:r>
+        <w:t>”</w:t>
+      </w:r>
+    </w:p>
+    <w:p>
+      <w:pPr>
+        <w:pStyle w:val="Akapitzlist"/>
+        <w:numPr>
+          <w:ilvl w:val="3"/>
+          <w:numId w:val="1"/>
+        </w:numPr>
+      </w:pPr>
+      <w:r>
+        <w:t>13,14 – FF</w:t>
+      </w:r>
+      <w:r>
+        <w:t>/38</w:t>
       </w:r>
       <w:r>
         <w:t xml:space="preserve"> - ??</w:t>
       </w:r>
-    </w:p>
-    <w:p>
-      <w:pPr>
-        <w:pStyle w:val="Akapitzlist"/>
-        <w:numPr>
-          <w:ilvl w:val="3"/>
-          <w:numId w:val="1"/>
-        </w:numPr>
-      </w:pPr>
-      <w:r>
-        <w:rPr>
-          <w:color w:val="FF0000"/>
-        </w:rPr>
-        <w:t>F2</w:t>
-      </w:r>
-      <w:r>
-        <w:t xml:space="preserve"> – suma kontrolna</w:t>
-      </w:r>
-    </w:p>
-    <w:p>
-      <w:pPr>
-        <w:pStyle w:val="Akapitzlist"/>
-        <w:numPr>
-          <w:ilvl w:val="0"/>
-          <w:numId w:val="1"/>
-        </w:numPr>
-      </w:pPr>
-      <w:r>
-        <w:t>Struktura danych (skompresowana wiedza)</w:t>
-      </w:r>
-    </w:p>
-    <w:p>
-      <w:pPr>
-        <w:pStyle w:val="Akapitzlist"/>
-        <w:numPr>
-          <w:ilvl w:val="1"/>
-          <w:numId w:val="1"/>
-        </w:numPr>
-      </w:pPr>
-      <w:proofErr w:type="spellStart"/>
-      <w:r>
-        <w:t>Pirwsze</w:t>
-      </w:r>
-      <w:proofErr w:type="spellEnd"/>
-      <w:r>
-        <w:t xml:space="preserve"> 2 bajty – adresat</w:t>
-      </w:r>
-    </w:p>
-    <w:p>
-      <w:pPr>
-        <w:pStyle w:val="Akapitzlist"/>
-        <w:numPr>
-          <w:ilvl w:val="1"/>
-          <w:numId w:val="1"/>
-        </w:numPr>
-      </w:pPr>
-      <w:r>
-        <w:t>Drugie 2 bajty – nadawca</w:t>
-      </w:r>
-    </w:p>
-    <w:p>
-      <w:pPr>
-        <w:pStyle w:val="Akapitzlist"/>
-        <w:numPr>
-          <w:ilvl w:val="1"/>
-          <w:numId w:val="1"/>
-        </w:numPr>
-      </w:pPr>
-      <w:r>
-        <w:t>5 bajt:</w:t>
-      </w:r>
-    </w:p>
-    <w:p>
-      <w:pPr>
-        <w:pStyle w:val="Akapitzlist"/>
-        <w:numPr>
-          <w:ilvl w:val="2"/>
-          <w:numId w:val="1"/>
-        </w:numPr>
-      </w:pPr>
-      <w:r>
-        <w:t xml:space="preserve">Brak, bo wiadomość ma 6 bajtów – </w:t>
-      </w:r>
-      <w:proofErr w:type="spellStart"/>
-      <w:r>
-        <w:t>heartbeat</w:t>
-      </w:r>
-      <w:proofErr w:type="spellEnd"/>
-      <w:r>
-        <w:t xml:space="preserve"> (potwierdzenie otrzymania (?), prośba o wysłanie(?) [raczej pierwsze])</w:t>
-      </w:r>
-    </w:p>
-    <w:p>
-      <w:pPr>
-        <w:pStyle w:val="Akapitzlist"/>
-        <w:numPr>
-          <w:ilvl w:val="2"/>
-          <w:numId w:val="1"/>
-        </w:numPr>
-      </w:pPr>
-      <w:r>
-        <w:t>M – ustawienie danych na wydruku</w:t>
-      </w:r>
-    </w:p>
-    <w:p>
-      <w:pPr>
-        <w:pStyle w:val="Akapitzlist"/>
-        <w:numPr>
-          <w:ilvl w:val="3"/>
-          <w:numId w:val="1"/>
-        </w:numPr>
-      </w:pPr>
-      <w:r>
-        <w:t>6 bajt</w:t>
-      </w:r>
-    </w:p>
-    <w:p>
-      <w:pPr>
-        <w:pStyle w:val="Akapitzlist"/>
-        <w:numPr>
-          <w:ilvl w:val="4"/>
-          <w:numId w:val="1"/>
-        </w:numPr>
-      </w:pPr>
-      <w:r>
-        <w:t xml:space="preserve">S – </w:t>
-      </w:r>
-      <w:proofErr w:type="spellStart"/>
-      <w:r>
-        <w:t>surname</w:t>
-      </w:r>
-      <w:proofErr w:type="spellEnd"/>
-      <w:r>
-        <w:t xml:space="preserve"> (?) nazwa gracza</w:t>
-      </w:r>
-    </w:p>
-    <w:p>
-      <w:pPr>
-        <w:pStyle w:val="Akapitzlist"/>
-        <w:numPr>
-          <w:ilvl w:val="5"/>
-          <w:numId w:val="1"/>
-        </w:numPr>
-      </w:pPr>
-      <w:r>
-        <w:t>Następnie nazwa graca</w:t>
-      </w:r>
-    </w:p>
-    <w:p>
-      <w:pPr>
-        <w:pStyle w:val="Akapitzlist"/>
-        <w:numPr>
-          <w:ilvl w:val="4"/>
-          <w:numId w:val="1"/>
-        </w:numPr>
-      </w:pPr>
-      <w:r>
-        <w:t xml:space="preserve">D – </w:t>
-      </w:r>
-      <w:proofErr w:type="spellStart"/>
-      <w:r>
-        <w:t>date</w:t>
-      </w:r>
-      <w:proofErr w:type="spellEnd"/>
-      <w:r>
-        <w:t xml:space="preserve"> (?) data</w:t>
-      </w:r>
-    </w:p>
-    <w:p>
-      <w:pPr>
-        <w:pStyle w:val="Akapitzlist"/>
-        <w:numPr>
-          <w:ilvl w:val="5"/>
-          <w:numId w:val="1"/>
-        </w:numPr>
-      </w:pPr>
-      <w:r>
-        <w:t>Następnie data</w:t>
-      </w:r>
-    </w:p>
-    <w:p>
-      <w:pPr>
-        <w:pStyle w:val="Akapitzlist"/>
-        <w:numPr>
-          <w:ilvl w:val="2"/>
-          <w:numId w:val="1"/>
-        </w:numPr>
-      </w:pPr>
-      <w:r>
-        <w:t xml:space="preserve">E – </w:t>
-      </w:r>
-      <w:proofErr w:type="spellStart"/>
-      <w:r>
-        <w:t>właczenie</w:t>
-      </w:r>
-      <w:proofErr w:type="spellEnd"/>
-      <w:r>
-        <w:t xml:space="preserve"> komunikacji (?)</w:t>
-      </w:r>
-      <w:r>
-        <w:t xml:space="preserve"> [Tor  </w:t>
-      </w:r>
-      <w:proofErr w:type="spellStart"/>
-      <w:r>
-        <w:t>ZAł</w:t>
-      </w:r>
-      <w:proofErr w:type="spellEnd"/>
-      <w:r>
-        <w:t>]</w:t>
-      </w:r>
-      <w:r>
-        <w:t>, włączenie drukarki (?)</w:t>
-      </w:r>
-      <w:r>
-        <w:t xml:space="preserve"> [Tor Wył]</w:t>
-      </w:r>
-    </w:p>
-    <w:p>
-      <w:pPr>
-        <w:pStyle w:val="Akapitzlist"/>
-        <w:numPr>
-          <w:ilvl w:val="3"/>
-          <w:numId w:val="1"/>
-        </w:numPr>
-      </w:pPr>
-      <w:r>
-        <w:t>6 bajt</w:t>
-      </w:r>
-    </w:p>
-    <w:p>
-      <w:pPr>
-        <w:pStyle w:val="Akapitzlist"/>
-        <w:numPr>
-          <w:ilvl w:val="4"/>
-          <w:numId w:val="1"/>
-        </w:numPr>
-      </w:pPr>
-      <w:r>
-        <w:t>1 – włączenie</w:t>
-      </w:r>
-    </w:p>
-    <w:p>
-      <w:pPr>
-        <w:pStyle w:val="Akapitzlist"/>
-        <w:numPr>
-          <w:ilvl w:val="4"/>
-          <w:numId w:val="1"/>
-        </w:numPr>
-      </w:pPr>
-      <w:r>
-        <w:t>0 – wyłącznie</w:t>
-      </w:r>
-    </w:p>
-    <w:p>
-      <w:pPr>
-        <w:pStyle w:val="Akapitzlist"/>
-        <w:numPr>
-          <w:ilvl w:val="2"/>
-          <w:numId w:val="1"/>
-        </w:numPr>
-      </w:pPr>
-      <w:r>
-        <w:t>S – pytanie czy możliwa jest komunikacja z torem (?)</w:t>
-      </w:r>
-    </w:p>
-    <w:p>
-      <w:pPr>
-        <w:pStyle w:val="Akapitzlist"/>
-        <w:numPr>
-          <w:ilvl w:val="2"/>
-          <w:numId w:val="1"/>
-        </w:numPr>
-      </w:pPr>
-      <w:r>
-        <w:t>G – ustawienie żółtej kartki</w:t>
-      </w:r>
-    </w:p>
-    <w:p>
-      <w:pPr>
-        <w:pStyle w:val="Akapitzlist"/>
-        <w:numPr>
-          <w:ilvl w:val="2"/>
-          <w:numId w:val="1"/>
-        </w:numPr>
-      </w:pPr>
-      <w:r>
-        <w:t>H – ustawienie żółto-</w:t>
-      </w:r>
-      <w:proofErr w:type="spellStart"/>
-      <w:r>
-        <w:t>czzerwonej</w:t>
-      </w:r>
-      <w:proofErr w:type="spellEnd"/>
-      <w:r>
-        <w:t xml:space="preserve"> kartki</w:t>
-      </w:r>
-    </w:p>
-    <w:p>
-      <w:pPr>
-        <w:pStyle w:val="Akapitzlist"/>
-        <w:numPr>
-          <w:ilvl w:val="2"/>
-          <w:numId w:val="1"/>
-        </w:numPr>
-      </w:pPr>
-      <w:r>
-        <w:t>L – usunięcie kartki</w:t>
-      </w:r>
-    </w:p>
-    <w:p>
-      <w:pPr>
-        <w:pStyle w:val="Akapitzlist"/>
-        <w:numPr>
-          <w:ilvl w:val="2"/>
-          <w:numId w:val="1"/>
-        </w:numPr>
-      </w:pPr>
-      <w:r>
-        <w:t>T – sterowanie z wirtualnego ‘pulpitu’</w:t>
-      </w:r>
-    </w:p>
-    <w:p>
-      <w:pPr>
-        <w:pStyle w:val="Akapitzlist"/>
-        <w:numPr>
-          <w:ilvl w:val="3"/>
-          <w:numId w:val="1"/>
-        </w:numPr>
-      </w:pPr>
-      <w:r>
-        <w:t>Bajty 6,7</w:t>
-      </w:r>
-    </w:p>
-    <w:p>
-      <w:pPr>
-        <w:pStyle w:val="Akapitzlist"/>
-        <w:numPr>
-          <w:ilvl w:val="4"/>
-          <w:numId w:val="1"/>
-        </w:numPr>
-      </w:pPr>
-      <w:r>
-        <w:t>14 – czas stop</w:t>
-      </w:r>
-    </w:p>
-    <w:p>
-      <w:pPr>
-        <w:pStyle w:val="Akapitzlist"/>
-        <w:numPr>
-          <w:ilvl w:val="4"/>
-          <w:numId w:val="1"/>
-        </w:numPr>
-      </w:pPr>
-      <w:r>
-        <w:t>24 – ENTER – czas start</w:t>
-      </w:r>
-    </w:p>
-    <w:p>
-      <w:pPr>
-        <w:pStyle w:val="Akapitzlist"/>
-        <w:numPr>
-          <w:ilvl w:val="4"/>
-          <w:numId w:val="1"/>
-        </w:numPr>
-      </w:pPr>
-      <w:r>
-        <w:t>41 – podnieś</w:t>
-      </w:r>
-    </w:p>
-    <w:p>
-      <w:pPr>
-        <w:pStyle w:val="Akapitzlist"/>
-        <w:numPr>
-          <w:ilvl w:val="4"/>
-          <w:numId w:val="1"/>
-        </w:numPr>
-      </w:pPr>
-      <w:r>
-        <w:t>40 - STOP</w:t>
-      </w:r>
-    </w:p>
-    <w:p>
-      <w:pPr>
-        <w:pStyle w:val="Akapitzlist"/>
-        <w:numPr>
-          <w:ilvl w:val="2"/>
-          <w:numId w:val="1"/>
-        </w:numPr>
-      </w:pPr>
-      <w:r>
-        <w:t>P – ustawienie próbnych</w:t>
-      </w:r>
-    </w:p>
-    <w:p>
-      <w:pPr>
-        <w:pStyle w:val="Akapitzlist"/>
-        <w:numPr>
-          <w:ilvl w:val="3"/>
-          <w:numId w:val="1"/>
-        </w:numPr>
-      </w:pPr>
-      <w:r>
-        <w:t>Bajty 6,7,8 – ilość rzutów w próbnych</w:t>
-      </w:r>
-    </w:p>
-    <w:p>
-      <w:pPr>
-        <w:pStyle w:val="Akapitzlist"/>
-        <w:numPr>
-          <w:ilvl w:val="3"/>
-          <w:numId w:val="1"/>
-        </w:numPr>
-      </w:pPr>
-      <w:r>
-        <w:t>Bajty 9,10,11 – czas próbnych</w:t>
-      </w:r>
-    </w:p>
-    <w:p>
-      <w:pPr>
-        <w:pStyle w:val="Akapitzlist"/>
-        <w:numPr>
-          <w:ilvl w:val="3"/>
-          <w:numId w:val="1"/>
-        </w:numPr>
-        <w:rPr>
-          <w:highlight w:val="yellow"/>
-        </w:rPr>
-      </w:pPr>
-      <w:r>
-        <w:rPr>
-          <w:highlight w:val="yellow"/>
-        </w:rPr>
-        <w:t>Bajt 12 – (?????)</w:t>
-      </w:r>
-      <w:r>
-        <w:rPr>
-          <w:highlight w:val="yellow"/>
-        </w:rPr>
-        <w:t xml:space="preserve"> może włączenie/wyłączenie drukarki?</w:t>
-      </w:r>
-    </w:p>
-    <w:p>
-      <w:pPr>
-        <w:pStyle w:val="Akapitzlist"/>
-        <w:numPr>
-          <w:ilvl w:val="2"/>
-          <w:numId w:val="1"/>
-        </w:numPr>
-      </w:pPr>
-      <w:r>
-        <w:t xml:space="preserve">i – informacja o statusie </w:t>
-      </w:r>
-      <w:proofErr w:type="spellStart"/>
-      <w:r>
-        <w:t>meczówki</w:t>
-      </w:r>
-      <w:proofErr w:type="spellEnd"/>
-    </w:p>
-    <w:p>
-      <w:pPr>
-        <w:pStyle w:val="Akapitzlist"/>
-        <w:numPr>
-          <w:ilvl w:val="3"/>
-          <w:numId w:val="1"/>
-        </w:numPr>
-      </w:pPr>
-      <w:r>
-        <w:t>6 bajt</w:t>
-      </w:r>
-    </w:p>
-    <w:p>
-      <w:pPr>
-        <w:pStyle w:val="Akapitzlist"/>
-        <w:numPr>
-          <w:ilvl w:val="4"/>
-          <w:numId w:val="1"/>
-        </w:numPr>
-      </w:pPr>
-      <w:r>
-        <w:t xml:space="preserve">0 – zakończono </w:t>
-      </w:r>
-      <w:proofErr w:type="spellStart"/>
-      <w:r>
-        <w:t>mecówkę</w:t>
-      </w:r>
-      <w:proofErr w:type="spellEnd"/>
-      <w:r>
-        <w:t xml:space="preserve"> (koniec czasu / koniec rzutów)</w:t>
-      </w:r>
-    </w:p>
-    <w:p>
-      <w:pPr>
-        <w:pStyle w:val="Akapitzlist"/>
-        <w:numPr>
-          <w:ilvl w:val="4"/>
-          <w:numId w:val="1"/>
-        </w:numPr>
-      </w:pPr>
-      <w:r>
-        <w:t xml:space="preserve">1 – ustawiono </w:t>
-      </w:r>
-      <w:proofErr w:type="spellStart"/>
-      <w:r>
-        <w:t>meczówkę</w:t>
-      </w:r>
-      <w:proofErr w:type="spellEnd"/>
-    </w:p>
-    <w:p>
-      <w:pPr>
-        <w:pStyle w:val="Akapitzlist"/>
-        <w:numPr>
-          <w:ilvl w:val="2"/>
-          <w:numId w:val="1"/>
-        </w:numPr>
-      </w:pPr>
-      <w:r>
-        <w:t>p – informacja o statusie próbnych</w:t>
-      </w:r>
-    </w:p>
-    <w:p>
-      <w:pPr>
-        <w:pStyle w:val="Akapitzlist"/>
-        <w:numPr>
-          <w:ilvl w:val="3"/>
-          <w:numId w:val="1"/>
-        </w:numPr>
-      </w:pPr>
-      <w:r>
-        <w:t>6 bajt</w:t>
-      </w:r>
-    </w:p>
-    <w:p>
-      <w:pPr>
-        <w:pStyle w:val="Akapitzlist"/>
-        <w:numPr>
-          <w:ilvl w:val="4"/>
-          <w:numId w:val="1"/>
-        </w:numPr>
-      </w:pPr>
-      <w:r>
-        <w:t>0 – zakończenie próbnych (koniec czasu lub rzutów)</w:t>
-      </w:r>
-    </w:p>
-    <w:p>
-      <w:pPr>
-        <w:pStyle w:val="Akapitzlist"/>
-        <w:numPr>
-          <w:ilvl w:val="4"/>
-          <w:numId w:val="1"/>
-        </w:numPr>
-      </w:pPr>
-      <w:r>
-        <w:t xml:space="preserve">1 – ustawienie próbnych  </w:t>
-      </w:r>
-    </w:p>
-    <w:p>
-      <w:pPr>
-        <w:pStyle w:val="Akapitzlist"/>
-        <w:numPr>
-          <w:ilvl w:val="2"/>
-          <w:numId w:val="1"/>
-        </w:numPr>
-      </w:pPr>
-      <w:r>
-        <w:t>s – informacja o stanie połączenia</w:t>
-      </w:r>
-    </w:p>
-    <w:p>
-      <w:pPr>
-        <w:pStyle w:val="Akapitzlist"/>
-        <w:numPr>
-          <w:ilvl w:val="3"/>
-          <w:numId w:val="1"/>
-        </w:numPr>
-      </w:pPr>
-      <w:r>
-        <w:t>6 bajt</w:t>
-      </w:r>
-    </w:p>
-    <w:p>
-      <w:pPr>
-        <w:pStyle w:val="Akapitzlist"/>
-        <w:numPr>
-          <w:ilvl w:val="4"/>
-          <w:numId w:val="1"/>
-        </w:numPr>
-      </w:pPr>
-      <w:r>
-        <w:t>0 – tor wyłączony</w:t>
-      </w:r>
-    </w:p>
-    <w:p>
-      <w:pPr>
-        <w:pStyle w:val="Akapitzlist"/>
-        <w:numPr>
-          <w:ilvl w:val="4"/>
-          <w:numId w:val="1"/>
-        </w:numPr>
-      </w:pPr>
-      <w:r>
-        <w:t>1 – tor włączony</w:t>
-      </w:r>
-    </w:p>
-    <w:p>
-      <w:pPr>
-        <w:pStyle w:val="Akapitzlist"/>
-        <w:numPr>
-          <w:ilvl w:val="3"/>
-          <w:numId w:val="1"/>
-        </w:numPr>
-      </w:pPr>
-      <w:r>
-        <w:t>7,8 – 00 - ??</w:t>
-      </w:r>
-    </w:p>
-    <w:p>
-      <w:pPr>
-        <w:pStyle w:val="Akapitzlist"/>
-        <w:numPr>
-          <w:ilvl w:val="3"/>
-          <w:numId w:val="1"/>
-        </w:numPr>
-      </w:pPr>
-      <w:r>
-        <w:t>9 – 0/2 - ?? – 2 zwraca tor nr1, 0 reszta</w:t>
-      </w:r>
-    </w:p>
-    <w:p>
-      <w:pPr>
-        <w:pStyle w:val="Akapitzlist"/>
-        <w:numPr>
-          <w:ilvl w:val="3"/>
-          <w:numId w:val="1"/>
-        </w:numPr>
-      </w:pPr>
-      <w:r>
-        <w:lastRenderedPageBreak/>
-        <w:t>10,11 – 00 - ??</w:t>
-      </w:r>
-    </w:p>
-    <w:p>
-      <w:pPr>
-        <w:pStyle w:val="Akapitzlist"/>
-        <w:numPr>
-          <w:ilvl w:val="3"/>
-          <w:numId w:val="1"/>
-        </w:numPr>
-      </w:pPr>
-      <w:r>
-        <w:t>12 – 0/1/4 - ?? - włączony tor:3 zwracał ‘4’, tor:4 zwracał ‘1’</w:t>
-      </w:r>
-    </w:p>
-    <w:p>
-      <w:pPr>
-        <w:pStyle w:val="Akapitzlist"/>
-        <w:numPr>
-          <w:ilvl w:val="3"/>
-          <w:numId w:val="1"/>
-        </w:numPr>
-      </w:pPr>
-      <w:r>
-        <w:t>13,14 – FF - ??</w:t>
+      <w:r>
+        <w:t xml:space="preserve"> </w:t>
+      </w:r>
+      <w:r>
+        <w:t xml:space="preserve">w </w:t>
+      </w:r>
+      <w:proofErr w:type="spellStart"/>
+      <w:r>
+        <w:t>SK_Start_polonia</w:t>
+      </w:r>
+      <w:proofErr w:type="spellEnd"/>
+      <w:r>
+        <w:t xml:space="preserve"> było albo „FF” albo „38”</w:t>
       </w:r>
     </w:p>
     <w:p>

</xml_diff>